<commit_message>
Added presentation and made changes to all tasks to simplify labs. Pushed details to appendix. Added missing details.
</commit_message>
<xml_diff>
--- a/Graphics Training  - EV Charger Scenario_V2.docx
+++ b/Graphics Training  - EV Charger Scenario_V2.docx
@@ -97,13 +97,13 @@
         <mc:AlternateContent>
           <mc:Choice Requires="wps">
             <w:drawing>
-              <wp:anchor distT="45720" distB="45720" distL="114300" distR="114300" simplePos="0" relativeHeight="251688960" behindDoc="0" locked="0" layoutInCell="1" allowOverlap="1" wp14:anchorId="5EC776EA" wp14:editId="53451EBC">
+              <wp:anchor distT="45720" distB="45720" distL="114300" distR="114300" simplePos="0" relativeHeight="251688960" behindDoc="0" locked="0" layoutInCell="1" allowOverlap="1" wp14:anchorId="5EC776EA" wp14:editId="547E4468">
                 <wp:simplePos x="0" y="0"/>
                 <wp:positionH relativeFrom="margin">
                   <wp:posOffset>276225</wp:posOffset>
                 </wp:positionH>
                 <wp:positionV relativeFrom="paragraph">
-                  <wp:posOffset>313055</wp:posOffset>
+                  <wp:posOffset>319405</wp:posOffset>
                 </wp:positionV>
                 <wp:extent cx="5382260" cy="5105400"/>
                 <wp:effectExtent l="0" t="0" r="0" b="0"/>
@@ -383,7 +383,7 @@
                 <v:stroke joinstyle="miter"/>
                 <v:path gradientshapeok="t" o:connecttype="rect"/>
               </v:shapetype>
-              <v:shape id="Text Box 2" o:spid="_x0000_s1026" type="#_x0000_t202" style="position:absolute;left:0;text-align:left;margin-left:21.75pt;margin-top:24.65pt;width:423.8pt;height:402pt;z-index:251688960;visibility:visible;mso-wrap-style:square;mso-width-percent:0;mso-height-percent:0;mso-wrap-distance-left:9pt;mso-wrap-distance-top:3.6pt;mso-wrap-distance-right:9pt;mso-wrap-distance-bottom:3.6pt;mso-position-horizontal:absolute;mso-position-horizontal-relative:margin;mso-position-vertical:absolute;mso-position-vertical-relative:text;mso-width-percent:0;mso-height-percent:0;mso-width-relative:margin;mso-height-relative:margin;v-text-anchor:top" o:gfxdata="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" stroked="f">
+              <v:shape id="Text Box 2" o:spid="_x0000_s1026" type="#_x0000_t202" style="position:absolute;left:0;text-align:left;margin-left:21.75pt;margin-top:25.15pt;width:423.8pt;height:402pt;z-index:251688960;visibility:visible;mso-wrap-style:square;mso-width-percent:0;mso-height-percent:0;mso-wrap-distance-left:9pt;mso-wrap-distance-top:3.6pt;mso-wrap-distance-right:9pt;mso-wrap-distance-bottom:3.6pt;mso-position-horizontal:absolute;mso-position-horizontal-relative:margin;mso-position-vertical:absolute;mso-position-vertical-relative:text;mso-width-percent:0;mso-height-percent:0;mso-width-relative:margin;mso-height-relative:margin;v-text-anchor:top" o:gfxdata="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" stroked="f">
                 <v:fill opacity="0"/>
                 <v:textbox>
                   <w:txbxContent>

</xml_diff>